<commit_message>
updates with to do list...
</commit_message>
<xml_diff>
--- a/files/PipelineReview2020_Issues.docx
+++ b/files/PipelineReview2020_Issues.docx
@@ -13,6 +13,286 @@
           <w:b/>
         </w:rPr>
         <w:t xml:space="preserve">Pipeline Review 2020 – Issues </w:t>
+      </w:r>
+    </w:p>
+    <w:p/>
+    <w:p>
+      <w:proofErr w:type="spellStart"/>
+      <w:r>
+        <w:t>ToDo</w:t>
+      </w:r>
+      <w:proofErr w:type="spellEnd"/>
+    </w:p>
+    <w:p>
+      <w:pPr>
+        <w:pStyle w:val="ListParagraph"/>
+        <w:numPr>
+          <w:ilvl w:val="0"/>
+          <w:numId w:val="2"/>
+        </w:numPr>
+      </w:pPr>
+      <w:r>
+        <w:t>Vince will look at group templates to figure out mapping to MNI</w:t>
+      </w:r>
+    </w:p>
+    <w:p>
+      <w:pPr>
+        <w:pStyle w:val="ListParagraph"/>
+        <w:numPr>
+          <w:ilvl w:val="0"/>
+          <w:numId w:val="2"/>
+        </w:numPr>
+      </w:pPr>
+      <w:r>
+        <w:t xml:space="preserve">Make </w:t>
+      </w:r>
+      <w:proofErr w:type="spellStart"/>
+      <w:r>
+        <w:t>autoseg</w:t>
+      </w:r>
+      <w:proofErr w:type="spellEnd"/>
+      <w:r>
+        <w:t xml:space="preserve"> batch file call .prn file so common input file</w:t>
+      </w:r>
+    </w:p>
+    <w:p>
+      <w:pPr>
+        <w:pStyle w:val="ListParagraph"/>
+        <w:numPr>
+          <w:ilvl w:val="0"/>
+          <w:numId w:val="2"/>
+        </w:numPr>
+      </w:pPr>
+      <w:r>
+        <w:t xml:space="preserve">Resolution in header from </w:t>
+      </w:r>
+      <w:proofErr w:type="spellStart"/>
+      <w:r>
+        <w:t>AtlasViewer</w:t>
+      </w:r>
+      <w:proofErr w:type="spellEnd"/>
+      <w:r>
+        <w:t xml:space="preserve"> – </w:t>
+      </w:r>
+      <w:proofErr w:type="spellStart"/>
+      <w:r>
+        <w:t>Sobana</w:t>
+      </w:r>
+      <w:proofErr w:type="spellEnd"/>
+      <w:r>
+        <w:t xml:space="preserve"> and Vince will sort with Courtney’s data</w:t>
+      </w:r>
+    </w:p>
+    <w:p>
+      <w:pPr>
+        <w:pStyle w:val="ListParagraph"/>
+        <w:numPr>
+          <w:ilvl w:val="0"/>
+          <w:numId w:val="2"/>
+        </w:numPr>
+      </w:pPr>
+      <w:r>
+        <w:t>Script to build default input file from a list of subjects + an assumed file structure for data; but also leave flexibility</w:t>
+      </w:r>
+      <w:r>
+        <w:t xml:space="preserve"> for advanced users; bids file structure. John looks at bids. Maybe stick with csv but use structure from bids.</w:t>
+      </w:r>
+    </w:p>
+    <w:p>
+      <w:pPr>
+        <w:pStyle w:val="ListParagraph"/>
+        <w:numPr>
+          <w:ilvl w:val="0"/>
+          <w:numId w:val="2"/>
+        </w:numPr>
+      </w:pPr>
+      <w:r>
+        <w:t>Vince will fix current input read script so reads 1 vs multiple subjects</w:t>
+      </w:r>
+    </w:p>
+    <w:p>
+      <w:pPr>
+        <w:pStyle w:val="ListParagraph"/>
+        <w:numPr>
+          <w:ilvl w:val="0"/>
+          <w:numId w:val="2"/>
+        </w:numPr>
+      </w:pPr>
+      <w:r>
+        <w:t xml:space="preserve">John: </w:t>
+      </w:r>
+      <w:r>
+        <w:t xml:space="preserve">2mm resolution applied to </w:t>
+      </w:r>
+      <w:proofErr w:type="spellStart"/>
+      <w:r>
+        <w:t>Adot</w:t>
+      </w:r>
+      <w:proofErr w:type="spellEnd"/>
+      <w:r>
+        <w:t xml:space="preserve"> file; need to also create 2mm </w:t>
+      </w:r>
+      <w:proofErr w:type="spellStart"/>
+      <w:r>
+        <w:t>headvol</w:t>
+      </w:r>
+      <w:proofErr w:type="spellEnd"/>
+      <w:r>
+        <w:t xml:space="preserve"> there. Note in paper that we’re picking 2mm as a reasonable value but it can be changed here.</w:t>
+      </w:r>
+    </w:p>
+    <w:p>
+      <w:pPr>
+        <w:pStyle w:val="ListParagraph"/>
+        <w:numPr>
+          <w:ilvl w:val="0"/>
+          <w:numId w:val="2"/>
+        </w:numPr>
+      </w:pPr>
+      <w:r>
+        <w:t xml:space="preserve">NIRX converter has an issue. </w:t>
+      </w:r>
+    </w:p>
+    <w:p>
+      <w:pPr>
+        <w:pStyle w:val="ListParagraph"/>
+        <w:numPr>
+          <w:ilvl w:val="0"/>
+          <w:numId w:val="2"/>
+        </w:numPr>
+      </w:pPr>
+      <w:r>
+        <w:t xml:space="preserve">John: check </w:t>
+      </w:r>
+      <w:proofErr w:type="gramStart"/>
+      <w:r>
+        <w:t>new .</w:t>
+      </w:r>
+      <w:proofErr w:type="spellStart"/>
+      <w:r>
+        <w:t>nirs</w:t>
+      </w:r>
+      <w:proofErr w:type="spellEnd"/>
+      <w:proofErr w:type="gramEnd"/>
+      <w:r>
+        <w:t xml:space="preserve"> format – maybe have a flag for file format.</w:t>
+      </w:r>
+    </w:p>
+    <w:p>
+      <w:pPr>
+        <w:pStyle w:val="ListParagraph"/>
+        <w:numPr>
+          <w:ilvl w:val="0"/>
+          <w:numId w:val="2"/>
+        </w:numPr>
+      </w:pPr>
+      <w:proofErr w:type="spellStart"/>
+      <w:r>
+        <w:t>Sobana</w:t>
+      </w:r>
+      <w:proofErr w:type="spellEnd"/>
+      <w:r>
+        <w:t xml:space="preserve"> fix </w:t>
+      </w:r>
+      <w:proofErr w:type="spellStart"/>
+      <w:r>
+        <w:t>endframe</w:t>
+      </w:r>
+      <w:proofErr w:type="spellEnd"/>
+      <w:r>
+        <w:t xml:space="preserve"> and switch on sign on HRF for </w:t>
+      </w:r>
+      <w:proofErr w:type="spellStart"/>
+      <w:r>
+        <w:t>HbR</w:t>
+      </w:r>
+      <w:proofErr w:type="spellEnd"/>
+    </w:p>
+    <w:p>
+      <w:pPr>
+        <w:pStyle w:val="ListParagraph"/>
+        <w:numPr>
+          <w:ilvl w:val="0"/>
+          <w:numId w:val="2"/>
+        </w:numPr>
+      </w:pPr>
+      <w:r>
+        <w:t xml:space="preserve">John figure out how to run </w:t>
+      </w:r>
+      <w:proofErr w:type="spellStart"/>
+      <w:r>
+        <w:t>ImageRecon</w:t>
+      </w:r>
+      <w:proofErr w:type="spellEnd"/>
+      <w:r>
+        <w:t xml:space="preserve"> on NIH data with multiple sessions.</w:t>
+      </w:r>
+    </w:p>
+    <w:p>
+      <w:pPr>
+        <w:pStyle w:val="ListParagraph"/>
+        <w:numPr>
+          <w:ilvl w:val="0"/>
+          <w:numId w:val="2"/>
+        </w:numPr>
+      </w:pPr>
+      <w:r>
+        <w:t xml:space="preserve">John: fix </w:t>
+      </w:r>
+      <w:proofErr w:type="spellStart"/>
+      <w:r>
+        <w:t>runCt</w:t>
+      </w:r>
+      <w:proofErr w:type="spellEnd"/>
+      <w:r>
+        <w:t xml:space="preserve"> in GLM code</w:t>
+      </w:r>
+    </w:p>
+    <w:p>
+      <w:pPr>
+        <w:pStyle w:val="ListParagraph"/>
+        <w:numPr>
+          <w:ilvl w:val="0"/>
+          <w:numId w:val="2"/>
+        </w:numPr>
+      </w:pPr>
+      <w:r>
+        <w:t xml:space="preserve">John: for both </w:t>
+      </w:r>
+      <w:proofErr w:type="spellStart"/>
+      <w:r>
+        <w:t>ImageRecon</w:t>
+      </w:r>
+      <w:proofErr w:type="spellEnd"/>
+      <w:r>
+        <w:t xml:space="preserve"> and GLM edit so keeps running if a file is missing and writes problems to a log file.</w:t>
+      </w:r>
+    </w:p>
+    <w:p>
+      <w:pPr>
+        <w:pStyle w:val="ListParagraph"/>
+        <w:numPr>
+          <w:ilvl w:val="0"/>
+          <w:numId w:val="2"/>
+        </w:numPr>
+      </w:pPr>
+      <w:r>
+        <w:t xml:space="preserve">John/Vince: </w:t>
+      </w:r>
+      <w:r>
+        <w:t>Some bits weren’t running first subject – why?</w:t>
+      </w:r>
+    </w:p>
+    <w:p>
+      <w:pPr>
+        <w:pStyle w:val="ListParagraph"/>
+        <w:numPr>
+          <w:ilvl w:val="0"/>
+          <w:numId w:val="2"/>
+        </w:numPr>
+      </w:pPr>
+      <w:r>
+        <w:t>In paper, will write analysis section generically and provide sample scripts in AFNI</w:t>
       </w:r>
     </w:p>
     <w:p/>
@@ -189,8 +469,6 @@
       <w:r>
         <w:t>I think this is the only step where this is needed, so does all the other code work with an NIH input file with multiple rows per subject? Or do I need the other code to handle the NIH input differently? Maybe just have a non-duplicated version of the NIH input file??</w:t>
       </w:r>
-      <w:bookmarkStart w:id="0" w:name="_GoBack"/>
-      <w:bookmarkEnd w:id="0"/>
     </w:p>
     <w:p>
       <w:pPr>
@@ -218,6 +496,7 @@
         </w:numPr>
       </w:pPr>
       <w:r>
+        <w:lastRenderedPageBreak/>
         <w:t>Input file is unwieldy – can we do anything there or just leave as is – do we need all those columns?</w:t>
       </w:r>
     </w:p>
@@ -266,6 +545,9 @@
         </w:numPr>
       </w:pPr>
       <w:r>
+        <w:rPr>
+          <w:highlight w:val="yellow"/>
+        </w:rPr>
         <w:t>Set up GLM for Gates so I can do which analyses?</w:t>
       </w:r>
     </w:p>
@@ -387,7 +669,13 @@
         </w:numPr>
       </w:pPr>
       <w:r>
-        <w:t>Set up code to extract time series without the average? E.g., from stim1 to stim2? Useful for plots and additional analyses like coherence</w:t>
+        <w:rPr>
+          <w:highlight w:val="yellow"/>
+        </w:rPr>
+        <w:t>Set up code to extract time series without the average?</w:t>
+      </w:r>
+      <w:r>
+        <w:t xml:space="preserve"> E.g., from stim1 to stim2? Useful for plots and additional analyses like coherence</w:t>
       </w:r>
     </w:p>
     <w:p>
@@ -462,26 +750,21 @@
       <w:pPr>
         <w:pStyle w:val="ListParagraph"/>
         <w:numPr>
-          <w:ilvl w:val="0"/>
+          <w:ilvl w:val="1"/>
           <w:numId w:val="1"/>
         </w:numPr>
       </w:pPr>
       <w:r>
-        <w:t xml:space="preserve">Create 2mm sampling of </w:t>
-      </w:r>
-      <w:proofErr w:type="spellStart"/>
-      <w:r>
-        <w:t>headvol</w:t>
-      </w:r>
-      <w:proofErr w:type="spellEnd"/>
-      <w:r>
-        <w:t xml:space="preserve"> in initial steps and copy to relevant folder rather than doing this in </w:t>
-      </w:r>
-      <w:proofErr w:type="spellStart"/>
-      <w:r>
-        <w:t>registerCommon_Invert</w:t>
-      </w:r>
-      <w:proofErr w:type="spellEnd"/>
+        <w:t xml:space="preserve">Vince to do: look at ‘templates’ folder on </w:t>
+      </w:r>
+      <w:proofErr w:type="spellStart"/>
+      <w:r>
+        <w:t>dropbox</w:t>
+      </w:r>
+      <w:proofErr w:type="spellEnd"/>
+      <w:r>
+        <w:t xml:space="preserve"> to recommend common space</w:t>
+      </w:r>
     </w:p>
     <w:p>
       <w:pPr>
@@ -492,8 +775,21 @@
         </w:numPr>
       </w:pPr>
       <w:r>
-        <w:t>Check and fix scaling of betas—fixes in multiple places…just go right to micromolar.</w:t>
-      </w:r>
+        <w:t xml:space="preserve">Create 2mm sampling of </w:t>
+      </w:r>
+      <w:proofErr w:type="spellStart"/>
+      <w:r>
+        <w:t>headvol</w:t>
+      </w:r>
+      <w:proofErr w:type="spellEnd"/>
+      <w:r>
+        <w:t xml:space="preserve"> in initial steps and copy to relevant folder rather than doing this in </w:t>
+      </w:r>
+      <w:proofErr w:type="spellStart"/>
+      <w:r>
+        <w:t>registerCommon_Invert</w:t>
+      </w:r>
+      <w:proofErr w:type="spellEnd"/>
     </w:p>
     <w:p>
       <w:pPr>
@@ -504,7 +800,24 @@
         </w:numPr>
       </w:pPr>
       <w:r>
-        <w:lastRenderedPageBreak/>
+        <w:rPr>
+          <w:highlight w:val="yellow"/>
+        </w:rPr>
+        <w:t>Check and fix scaling of betas</w:t>
+      </w:r>
+      <w:r>
+        <w:t>—fixes in multiple places…just go right to micromolar.</w:t>
+      </w:r>
+    </w:p>
+    <w:p>
+      <w:pPr>
+        <w:pStyle w:val="ListParagraph"/>
+        <w:numPr>
+          <w:ilvl w:val="0"/>
+          <w:numId w:val="1"/>
+        </w:numPr>
+      </w:pPr>
+      <w:r>
         <w:t xml:space="preserve">Fix HRF used for </w:t>
       </w:r>
       <w:proofErr w:type="spellStart"/>
@@ -946,7 +1259,19 @@
           <w:szCs w:val="20"/>
           <w:lang w:val="en-US"/>
         </w:rPr>
-        <w:t xml:space="preserve">=ones(meas,1); </w:t>
+        <w:t>=one</w:t>
+      </w:r>
+      <w:bookmarkStart w:id="0" w:name="_GoBack"/>
+      <w:bookmarkEnd w:id="0"/>
+      <w:r>
+        <w:rPr>
+          <w:rFonts w:ascii="Courier" w:hAnsi="Courier" w:cs="Courier"/>
+          <w:color w:val="000000"/>
+          <w:sz w:val="20"/>
+          <w:szCs w:val="20"/>
+          <w:lang w:val="en-US"/>
+        </w:rPr>
+        <w:t xml:space="preserve">s(meas,1); </w:t>
       </w:r>
     </w:p>
     <w:p>
@@ -1659,6 +1984,182 @@
           <w:szCs w:val="22"/>
         </w:rPr>
       </w:pPr>
+    </w:p>
+    <w:p>
+      <w:pPr>
+        <w:pStyle w:val="ListParagraph"/>
+        <w:numPr>
+          <w:ilvl w:val="0"/>
+          <w:numId w:val="3"/>
+        </w:numPr>
+        <w:rPr>
+          <w:rFonts w:ascii="Arial" w:hAnsi="Arial" w:cs="Arial"/>
+          <w:sz w:val="22"/>
+          <w:szCs w:val="22"/>
+        </w:rPr>
+      </w:pPr>
+      <w:r>
+        <w:rPr>
+          <w:rFonts w:ascii="Arial" w:hAnsi="Arial" w:cs="Arial"/>
+          <w:sz w:val="22"/>
+          <w:szCs w:val="22"/>
+        </w:rPr>
+        <w:t xml:space="preserve">Use age-specific extinction </w:t>
+      </w:r>
+      <w:proofErr w:type="spellStart"/>
+      <w:r>
+        <w:rPr>
+          <w:rFonts w:ascii="Arial" w:hAnsi="Arial" w:cs="Arial"/>
+          <w:sz w:val="22"/>
+          <w:szCs w:val="22"/>
+        </w:rPr>
+        <w:t>coeffs</w:t>
+      </w:r>
+      <w:proofErr w:type="spellEnd"/>
+      <w:r>
+        <w:rPr>
+          <w:rFonts w:ascii="Arial" w:hAnsi="Arial" w:cs="Arial"/>
+          <w:sz w:val="22"/>
+          <w:szCs w:val="22"/>
+        </w:rPr>
+        <w:t>?</w:t>
+      </w:r>
+    </w:p>
+    <w:p>
+      <w:pPr>
+        <w:pStyle w:val="ListParagraph"/>
+        <w:numPr>
+          <w:ilvl w:val="0"/>
+          <w:numId w:val="3"/>
+        </w:numPr>
+        <w:rPr>
+          <w:rFonts w:ascii="Arial" w:hAnsi="Arial" w:cs="Arial"/>
+          <w:sz w:val="22"/>
+          <w:szCs w:val="22"/>
+        </w:rPr>
+      </w:pPr>
+      <w:r>
+        <w:rPr>
+          <w:rFonts w:ascii="Arial" w:hAnsi="Arial" w:cs="Arial"/>
+          <w:sz w:val="22"/>
+          <w:szCs w:val="22"/>
+        </w:rPr>
+        <w:t xml:space="preserve">Are </w:t>
+      </w:r>
+      <w:proofErr w:type="gramStart"/>
+      <w:r>
+        <w:rPr>
+          <w:rFonts w:ascii="Arial" w:hAnsi="Arial" w:cs="Arial"/>
+          <w:sz w:val="22"/>
+          <w:szCs w:val="22"/>
+        </w:rPr>
+        <w:t>these wavelength</w:t>
+      </w:r>
+      <w:proofErr w:type="gramEnd"/>
+      <w:r>
+        <w:rPr>
+          <w:rFonts w:ascii="Arial" w:hAnsi="Arial" w:cs="Arial"/>
+          <w:sz w:val="22"/>
+          <w:szCs w:val="22"/>
+        </w:rPr>
+        <w:t xml:space="preserve"> specific (e.g., for NIRX)?</w:t>
+      </w:r>
+    </w:p>
+    <w:p>
+      <w:pPr>
+        <w:pStyle w:val="ListParagraph"/>
+        <w:numPr>
+          <w:ilvl w:val="0"/>
+          <w:numId w:val="3"/>
+        </w:numPr>
+        <w:rPr>
+          <w:rFonts w:ascii="Arial" w:hAnsi="Arial" w:cs="Arial"/>
+          <w:sz w:val="22"/>
+          <w:szCs w:val="22"/>
+        </w:rPr>
+      </w:pPr>
+      <w:r>
+        <w:rPr>
+          <w:rFonts w:ascii="Arial" w:hAnsi="Arial" w:cs="Arial"/>
+          <w:sz w:val="22"/>
+          <w:szCs w:val="22"/>
+        </w:rPr>
+        <w:t>A light thresholding is applied to the sensitivity volumes (0.000001).</w:t>
+      </w:r>
+      <w:r>
+        <w:rPr>
+          <w:rFonts w:ascii="Arial" w:hAnsi="Arial" w:cs="Arial"/>
+          <w:sz w:val="22"/>
+          <w:szCs w:val="22"/>
+        </w:rPr>
+        <w:t xml:space="preserve"> IS this the only thresholding needed? See script…</w:t>
+      </w:r>
+    </w:p>
+    <w:p>
+      <w:pPr>
+        <w:pStyle w:val="ListParagraph"/>
+        <w:numPr>
+          <w:ilvl w:val="0"/>
+          <w:numId w:val="3"/>
+        </w:numPr>
+        <w:rPr>
+          <w:rFonts w:ascii="Arial" w:hAnsi="Arial" w:cs="Arial"/>
+          <w:sz w:val="22"/>
+          <w:szCs w:val="22"/>
+        </w:rPr>
+      </w:pPr>
+      <w:r>
+        <w:rPr>
+          <w:rFonts w:ascii="Arial" w:hAnsi="Arial" w:cs="Arial"/>
+          <w:sz w:val="22"/>
+          <w:szCs w:val="22"/>
+        </w:rPr>
+        <w:t>Any other machine-specific values that Adam can think of…</w:t>
+      </w:r>
+    </w:p>
+    <w:p>
+      <w:pPr>
+        <w:pStyle w:val="ListParagraph"/>
+        <w:numPr>
+          <w:ilvl w:val="0"/>
+          <w:numId w:val="3"/>
+        </w:numPr>
+      </w:pPr>
+      <w:proofErr w:type="spellStart"/>
+      <w:r>
+        <w:t>Zscore</w:t>
+      </w:r>
+      <w:proofErr w:type="spellEnd"/>
+      <w:r>
+        <w:t xml:space="preserve"> design matrix for GLM? – see Adam’s email</w:t>
+      </w:r>
+    </w:p>
+    <w:p>
+      <w:pPr>
+        <w:rPr>
+          <w:rFonts w:ascii="Arial" w:hAnsi="Arial" w:cs="Arial"/>
+          <w:sz w:val="22"/>
+          <w:szCs w:val="22"/>
+        </w:rPr>
+      </w:pPr>
+    </w:p>
+    <w:p>
+      <w:pPr>
+        <w:rPr>
+          <w:rFonts w:ascii="Arial" w:hAnsi="Arial" w:cs="Arial"/>
+          <w:sz w:val="22"/>
+          <w:szCs w:val="22"/>
+        </w:rPr>
+      </w:pPr>
+    </w:p>
+    <w:p>
+      <w:pPr>
+        <w:rPr>
+          <w:rFonts w:ascii="Arial" w:hAnsi="Arial" w:cs="Arial"/>
+          <w:sz w:val="22"/>
+          <w:szCs w:val="22"/>
+        </w:rPr>
+      </w:pPr>
       <w:proofErr w:type="spellStart"/>
       <w:r>
         <w:rPr>
@@ -2346,459 +2847,459 @@
           <w:szCs w:val="22"/>
           <w:lang w:eastAsia="en-GB"/>
         </w:rPr>
+        <w:t> </w:t>
+      </w:r>
+    </w:p>
+    <w:p>
+      <w:pPr>
+        <w:rPr>
+          <w:rFonts w:ascii="Arial" w:eastAsia="Times New Roman" w:hAnsi="Arial" w:cs="Arial"/>
+          <w:color w:val="000000"/>
+          <w:sz w:val="22"/>
+          <w:szCs w:val="22"/>
+          <w:lang w:eastAsia="en-GB"/>
+        </w:rPr>
+      </w:pPr>
+      <w:r>
+        <w:rPr>
+          <w:rFonts w:ascii="Arial" w:eastAsia="Times New Roman" w:hAnsi="Arial" w:cs="Arial"/>
+          <w:color w:val="000000"/>
+          <w:sz w:val="22"/>
+          <w:szCs w:val="22"/>
+          <w:lang w:eastAsia="en-GB"/>
+        </w:rPr>
+        <w:t>4.</w:t>
+      </w:r>
+    </w:p>
+    <w:p>
+      <w:pPr>
+        <w:rPr>
+          <w:rFonts w:ascii="Arial" w:eastAsia="Times New Roman" w:hAnsi="Arial" w:cs="Arial"/>
+          <w:color w:val="000000"/>
+          <w:sz w:val="22"/>
+          <w:szCs w:val="22"/>
+          <w:lang w:eastAsia="en-GB"/>
+        </w:rPr>
+      </w:pPr>
+      <w:r>
+        <w:rPr>
+          <w:rFonts w:ascii="Arial" w:eastAsia="Times New Roman" w:hAnsi="Arial" w:cs="Arial"/>
+          <w:color w:val="000000"/>
+          <w:sz w:val="22"/>
+          <w:szCs w:val="22"/>
+          <w:lang w:eastAsia="en-GB"/>
+        </w:rPr>
+        <w:t xml:space="preserve">The script appears to work when I increase the number of %s at the very beginning to accept 15 fields in </w:t>
+      </w:r>
+      <w:proofErr w:type="gramStart"/>
+      <w:r>
+        <w:rPr>
+          <w:rFonts w:ascii="Arial" w:eastAsia="Times New Roman" w:hAnsi="Arial" w:cs="Arial"/>
+          <w:color w:val="000000"/>
+          <w:sz w:val="22"/>
+          <w:szCs w:val="22"/>
+          <w:lang w:eastAsia="en-GB"/>
+        </w:rPr>
+        <w:t>the .prn</w:t>
+      </w:r>
+      <w:proofErr w:type="gramEnd"/>
+      <w:r>
+        <w:rPr>
+          <w:rFonts w:ascii="Arial" w:eastAsia="Times New Roman" w:hAnsi="Arial" w:cs="Arial"/>
+          <w:color w:val="000000"/>
+          <w:sz w:val="22"/>
+          <w:szCs w:val="22"/>
+          <w:lang w:eastAsia="en-GB"/>
+        </w:rPr>
+        <w:t xml:space="preserve"> </w:t>
+      </w:r>
+      <w:proofErr w:type="spellStart"/>
+      <w:r>
+        <w:rPr>
+          <w:rFonts w:ascii="Arial" w:eastAsia="Times New Roman" w:hAnsi="Arial" w:cs="Arial"/>
+          <w:color w:val="000000"/>
+          <w:sz w:val="22"/>
+          <w:szCs w:val="22"/>
+          <w:lang w:eastAsia="en-GB"/>
+        </w:rPr>
+        <w:t>fille</w:t>
+      </w:r>
+      <w:proofErr w:type="spellEnd"/>
+      <w:r>
+        <w:rPr>
+          <w:rFonts w:ascii="Arial" w:eastAsia="Times New Roman" w:hAnsi="Arial" w:cs="Arial"/>
+          <w:color w:val="000000"/>
+          <w:sz w:val="22"/>
+          <w:szCs w:val="22"/>
+          <w:lang w:eastAsia="en-GB"/>
+        </w:rPr>
+        <w:t xml:space="preserve"> as the pipeline now expects. If I don’t do this, funky things get done </w:t>
+      </w:r>
+      <w:proofErr w:type="spellStart"/>
+      <w:r>
+        <w:rPr>
+          <w:rFonts w:ascii="Arial" w:eastAsia="Times New Roman" w:hAnsi="Arial" w:cs="Arial"/>
+          <w:color w:val="000000"/>
+          <w:sz w:val="22"/>
+          <w:szCs w:val="22"/>
+          <w:lang w:eastAsia="en-GB"/>
+        </w:rPr>
+        <w:t>withSubjectList</w:t>
+      </w:r>
+      <w:proofErr w:type="spellEnd"/>
+      <w:r>
+        <w:rPr>
+          <w:rFonts w:ascii="Arial" w:eastAsia="Times New Roman" w:hAnsi="Arial" w:cs="Arial"/>
+          <w:color w:val="000000"/>
+          <w:sz w:val="22"/>
+          <w:szCs w:val="22"/>
+          <w:lang w:eastAsia="en-GB"/>
+        </w:rPr>
+        <w:t xml:space="preserve"> and I get an error downstream. Can you clarify this?</w:t>
+      </w:r>
+    </w:p>
+    <w:p>
+      <w:pPr>
+        <w:rPr>
+          <w:rFonts w:ascii="Arial" w:eastAsia="Times New Roman" w:hAnsi="Arial" w:cs="Arial"/>
+          <w:color w:val="000000"/>
+          <w:sz w:val="22"/>
+          <w:szCs w:val="22"/>
+          <w:lang w:eastAsia="en-GB"/>
+        </w:rPr>
+      </w:pPr>
+      <w:r>
+        <w:rPr>
+          <w:rFonts w:ascii="Arial" w:eastAsia="Times New Roman" w:hAnsi="Arial" w:cs="Arial"/>
+          <w:color w:val="000000"/>
+          <w:sz w:val="22"/>
+          <w:szCs w:val="22"/>
+          <w:lang w:eastAsia="en-GB"/>
+        </w:rPr>
+        <w:t> </w:t>
+      </w:r>
+    </w:p>
+    <w:p>
+      <w:pPr>
+        <w:rPr>
+          <w:rFonts w:ascii="Arial" w:eastAsia="Times New Roman" w:hAnsi="Arial" w:cs="Arial"/>
+          <w:color w:val="000000"/>
+          <w:sz w:val="22"/>
+          <w:szCs w:val="22"/>
+          <w:lang w:eastAsia="en-GB"/>
+        </w:rPr>
+      </w:pPr>
+      <w:r>
+        <w:rPr>
+          <w:rFonts w:ascii="Arial" w:eastAsia="Times New Roman" w:hAnsi="Arial" w:cs="Arial"/>
+          <w:color w:val="000000"/>
+          <w:sz w:val="22"/>
+          <w:szCs w:val="22"/>
+          <w:lang w:eastAsia="en-GB"/>
+        </w:rPr>
+        <w:t>5.</w:t>
+      </w:r>
+    </w:p>
+    <w:p>
+      <w:pPr>
+        <w:rPr>
+          <w:rFonts w:ascii="Arial" w:eastAsia="Times New Roman" w:hAnsi="Arial" w:cs="Arial"/>
+          <w:color w:val="000000"/>
+          <w:sz w:val="22"/>
+          <w:szCs w:val="22"/>
+          <w:lang w:eastAsia="en-GB"/>
+        </w:rPr>
+      </w:pPr>
+      <w:r>
+        <w:rPr>
+          <w:rFonts w:ascii="Arial" w:eastAsia="Times New Roman" w:hAnsi="Arial" w:cs="Arial"/>
+          <w:color w:val="000000"/>
+          <w:sz w:val="22"/>
+          <w:szCs w:val="22"/>
+          <w:lang w:eastAsia="en-GB"/>
+        </w:rPr>
+        <w:t xml:space="preserve">For the IC dataset, I plan to use the same HRF for </w:t>
+      </w:r>
+      <w:proofErr w:type="spellStart"/>
+      <w:r>
+        <w:rPr>
+          <w:rFonts w:ascii="Arial" w:eastAsia="Times New Roman" w:hAnsi="Arial" w:cs="Arial"/>
+          <w:color w:val="000000"/>
+          <w:sz w:val="22"/>
+          <w:szCs w:val="22"/>
+          <w:lang w:eastAsia="en-GB"/>
+        </w:rPr>
+        <w:t>HbO</w:t>
+      </w:r>
+      <w:proofErr w:type="spellEnd"/>
+      <w:r>
+        <w:rPr>
+          <w:rFonts w:ascii="Arial" w:eastAsia="Times New Roman" w:hAnsi="Arial" w:cs="Arial"/>
+          <w:color w:val="000000"/>
+          <w:sz w:val="22"/>
+          <w:szCs w:val="22"/>
+          <w:lang w:eastAsia="en-GB"/>
+        </w:rPr>
+        <w:t xml:space="preserve"> and </w:t>
+      </w:r>
+      <w:proofErr w:type="spellStart"/>
+      <w:r>
+        <w:rPr>
+          <w:rFonts w:ascii="Arial" w:eastAsia="Times New Roman" w:hAnsi="Arial" w:cs="Arial"/>
+          <w:color w:val="000000"/>
+          <w:sz w:val="22"/>
+          <w:szCs w:val="22"/>
+          <w:lang w:eastAsia="en-GB"/>
+        </w:rPr>
+        <w:t>HbR</w:t>
+      </w:r>
+      <w:proofErr w:type="spellEnd"/>
+      <w:r>
+        <w:rPr>
+          <w:rFonts w:ascii="Arial" w:eastAsia="Times New Roman" w:hAnsi="Arial" w:cs="Arial"/>
+          <w:color w:val="000000"/>
+          <w:sz w:val="22"/>
+          <w:szCs w:val="22"/>
+          <w:lang w:eastAsia="en-GB"/>
+        </w:rPr>
+        <w:t xml:space="preserve"> – simply because my collaborators and I are using latent change score models, and the interpretation of ‘change’ gets very complicated very quickly if there is more layers of signs one needs to keep in mind. Can you clarify that using the same HRF is fine – as long as we are clear on interpretation as detailed in the email correspondence between Adam, you and I?</w:t>
+      </w:r>
+    </w:p>
+    <w:p>
+      <w:pPr>
+        <w:rPr>
+          <w:rFonts w:ascii="Arial" w:eastAsia="Times New Roman" w:hAnsi="Arial" w:cs="Arial"/>
+          <w:color w:val="000000"/>
+          <w:sz w:val="22"/>
+          <w:szCs w:val="22"/>
+          <w:lang w:eastAsia="en-GB"/>
+        </w:rPr>
+      </w:pPr>
+      <w:r>
+        <w:rPr>
+          <w:rFonts w:ascii="Arial" w:eastAsia="Times New Roman" w:hAnsi="Arial" w:cs="Arial"/>
+          <w:color w:val="000000"/>
+          <w:sz w:val="22"/>
+          <w:szCs w:val="22"/>
+          <w:lang w:eastAsia="en-GB"/>
+        </w:rPr>
+        <w:t> </w:t>
+      </w:r>
+    </w:p>
+    <w:p>
+      <w:pPr>
+        <w:rPr>
+          <w:rFonts w:ascii="Arial" w:eastAsia="Times New Roman" w:hAnsi="Arial" w:cs="Arial"/>
+          <w:color w:val="000000"/>
+          <w:sz w:val="22"/>
+          <w:szCs w:val="22"/>
+          <w:lang w:eastAsia="en-GB"/>
+        </w:rPr>
+      </w:pPr>
+      <w:r>
+        <w:rPr>
+          <w:rFonts w:ascii="Arial" w:eastAsia="Times New Roman" w:hAnsi="Arial" w:cs="Arial"/>
+          <w:color w:val="000000"/>
+          <w:sz w:val="22"/>
+          <w:szCs w:val="22"/>
+          <w:lang w:eastAsia="en-GB"/>
+        </w:rPr>
+        <w:t>6.</w:t>
+      </w:r>
+    </w:p>
+    <w:p>
+      <w:pPr>
+        <w:rPr>
+          <w:rFonts w:ascii="Arial" w:eastAsia="Times New Roman" w:hAnsi="Arial" w:cs="Arial"/>
+          <w:color w:val="000000"/>
+          <w:sz w:val="22"/>
+          <w:szCs w:val="22"/>
+          <w:lang w:eastAsia="en-GB"/>
+        </w:rPr>
+      </w:pPr>
+      <w:r>
+        <w:rPr>
+          <w:rFonts w:ascii="Arial" w:eastAsia="Times New Roman" w:hAnsi="Arial" w:cs="Arial"/>
+          <w:color w:val="FF0000"/>
+          <w:sz w:val="22"/>
+          <w:szCs w:val="22"/>
+          <w:lang w:eastAsia="en-GB"/>
+        </w:rPr>
+        <w:t xml:space="preserve">            </w:t>
+      </w:r>
+      <w:proofErr w:type="spellStart"/>
+      <w:r>
+        <w:rPr>
+          <w:rFonts w:ascii="Arial" w:eastAsia="Times New Roman" w:hAnsi="Arial" w:cs="Arial"/>
+          <w:color w:val="FF0000"/>
+          <w:sz w:val="22"/>
+          <w:szCs w:val="22"/>
+          <w:lang w:eastAsia="en-GB"/>
+        </w:rPr>
+        <w:t>cortex_HbO</w:t>
+      </w:r>
+      <w:proofErr w:type="spellEnd"/>
+      <w:r>
+        <w:rPr>
+          <w:rFonts w:ascii="Arial" w:eastAsia="Times New Roman" w:hAnsi="Arial" w:cs="Arial"/>
+          <w:color w:val="FF0000"/>
+          <w:sz w:val="22"/>
+          <w:szCs w:val="22"/>
+          <w:lang w:eastAsia="en-GB"/>
+        </w:rPr>
+        <w:t xml:space="preserve"> = </w:t>
+      </w:r>
+      <w:proofErr w:type="spellStart"/>
+      <w:r>
+        <w:rPr>
+          <w:rFonts w:ascii="Arial" w:eastAsia="Times New Roman" w:hAnsi="Arial" w:cs="Arial"/>
+          <w:color w:val="FF0000"/>
+          <w:sz w:val="22"/>
+          <w:szCs w:val="22"/>
+          <w:lang w:eastAsia="en-GB"/>
+        </w:rPr>
+        <w:t>cortex_</w:t>
+      </w:r>
+      <w:proofErr w:type="gramStart"/>
+      <w:r>
+        <w:rPr>
+          <w:rFonts w:ascii="Arial" w:eastAsia="Times New Roman" w:hAnsi="Arial" w:cs="Arial"/>
+          <w:color w:val="FF0000"/>
+          <w:sz w:val="22"/>
+          <w:szCs w:val="22"/>
+          <w:lang w:eastAsia="en-GB"/>
+        </w:rPr>
+        <w:t>HbO</w:t>
+      </w:r>
+      <w:proofErr w:type="spellEnd"/>
+      <w:r>
+        <w:rPr>
+          <w:rFonts w:ascii="Arial" w:eastAsia="Times New Roman" w:hAnsi="Arial" w:cs="Arial"/>
+          <w:color w:val="FF0000"/>
+          <w:sz w:val="22"/>
+          <w:szCs w:val="22"/>
+          <w:lang w:eastAsia="en-GB"/>
+        </w:rPr>
+        <w:t>.*</w:t>
+      </w:r>
+      <w:proofErr w:type="gramEnd"/>
+      <w:r>
+        <w:rPr>
+          <w:rFonts w:ascii="Arial" w:eastAsia="Times New Roman" w:hAnsi="Arial" w:cs="Arial"/>
+          <w:color w:val="FF0000"/>
+          <w:sz w:val="22"/>
+          <w:szCs w:val="22"/>
+          <w:lang w:eastAsia="en-GB"/>
+        </w:rPr>
+        <w:t>1000;</w:t>
+      </w:r>
+    </w:p>
+    <w:p>
+      <w:pPr>
+        <w:rPr>
+          <w:rFonts w:ascii="Arial" w:eastAsia="Times New Roman" w:hAnsi="Arial" w:cs="Arial"/>
+          <w:color w:val="000000"/>
+          <w:sz w:val="22"/>
+          <w:szCs w:val="22"/>
+          <w:lang w:eastAsia="en-GB"/>
+        </w:rPr>
+      </w:pPr>
+      <w:r>
+        <w:rPr>
+          <w:rFonts w:ascii="Arial" w:eastAsia="Times New Roman" w:hAnsi="Arial" w:cs="Arial"/>
+          <w:color w:val="FF0000"/>
+          <w:sz w:val="22"/>
+          <w:szCs w:val="22"/>
+          <w:lang w:eastAsia="en-GB"/>
+        </w:rPr>
+        <w:t xml:space="preserve">            </w:t>
+      </w:r>
+      <w:proofErr w:type="spellStart"/>
+      <w:r>
+        <w:rPr>
+          <w:rFonts w:ascii="Arial" w:eastAsia="Times New Roman" w:hAnsi="Arial" w:cs="Arial"/>
+          <w:color w:val="FF0000"/>
+          <w:sz w:val="22"/>
+          <w:szCs w:val="22"/>
+          <w:lang w:eastAsia="en-GB"/>
+        </w:rPr>
+        <w:t>cortex_HbR</w:t>
+      </w:r>
+      <w:proofErr w:type="spellEnd"/>
+      <w:r>
+        <w:rPr>
+          <w:rFonts w:ascii="Arial" w:eastAsia="Times New Roman" w:hAnsi="Arial" w:cs="Arial"/>
+          <w:color w:val="FF0000"/>
+          <w:sz w:val="22"/>
+          <w:szCs w:val="22"/>
+          <w:lang w:eastAsia="en-GB"/>
+        </w:rPr>
+        <w:t xml:space="preserve"> = </w:t>
+      </w:r>
+      <w:proofErr w:type="spellStart"/>
+      <w:r>
+        <w:rPr>
+          <w:rFonts w:ascii="Arial" w:eastAsia="Times New Roman" w:hAnsi="Arial" w:cs="Arial"/>
+          <w:color w:val="FF0000"/>
+          <w:sz w:val="22"/>
+          <w:szCs w:val="22"/>
+          <w:lang w:eastAsia="en-GB"/>
+        </w:rPr>
+        <w:t>cortex_</w:t>
+      </w:r>
+      <w:proofErr w:type="gramStart"/>
+      <w:r>
+        <w:rPr>
+          <w:rFonts w:ascii="Arial" w:eastAsia="Times New Roman" w:hAnsi="Arial" w:cs="Arial"/>
+          <w:color w:val="FF0000"/>
+          <w:sz w:val="22"/>
+          <w:szCs w:val="22"/>
+          <w:lang w:eastAsia="en-GB"/>
+        </w:rPr>
+        <w:t>HbR</w:t>
+      </w:r>
+      <w:proofErr w:type="spellEnd"/>
+      <w:r>
+        <w:rPr>
+          <w:rFonts w:ascii="Arial" w:eastAsia="Times New Roman" w:hAnsi="Arial" w:cs="Arial"/>
+          <w:color w:val="FF0000"/>
+          <w:sz w:val="22"/>
+          <w:szCs w:val="22"/>
+          <w:lang w:eastAsia="en-GB"/>
+        </w:rPr>
+        <w:t>.*</w:t>
+      </w:r>
+      <w:proofErr w:type="gramEnd"/>
+      <w:r>
+        <w:rPr>
+          <w:rFonts w:ascii="Arial" w:eastAsia="Times New Roman" w:hAnsi="Arial" w:cs="Arial"/>
+          <w:color w:val="FF0000"/>
+          <w:sz w:val="22"/>
+          <w:szCs w:val="22"/>
+          <w:lang w:eastAsia="en-GB"/>
+        </w:rPr>
+        <w:t>1000;</w:t>
+      </w:r>
+    </w:p>
+    <w:p>
+      <w:pPr>
+        <w:rPr>
+          <w:rFonts w:ascii="Arial" w:eastAsia="Times New Roman" w:hAnsi="Arial" w:cs="Arial"/>
+          <w:color w:val="000000"/>
+          <w:sz w:val="22"/>
+          <w:szCs w:val="22"/>
+          <w:lang w:eastAsia="en-GB"/>
+        </w:rPr>
+      </w:pPr>
+      <w:r>
+        <w:rPr>
+          <w:rFonts w:ascii="Arial" w:eastAsia="Times New Roman" w:hAnsi="Arial" w:cs="Arial"/>
+          <w:color w:val="000000"/>
+          <w:sz w:val="22"/>
+          <w:szCs w:val="22"/>
+          <w:lang w:eastAsia="en-GB"/>
+        </w:rPr>
         <w:lastRenderedPageBreak/>
-        <w:t> </w:t>
-      </w:r>
-    </w:p>
-    <w:p>
-      <w:pPr>
-        <w:rPr>
-          <w:rFonts w:ascii="Arial" w:eastAsia="Times New Roman" w:hAnsi="Arial" w:cs="Arial"/>
-          <w:color w:val="000000"/>
-          <w:sz w:val="22"/>
-          <w:szCs w:val="22"/>
-          <w:lang w:eastAsia="en-GB"/>
-        </w:rPr>
-      </w:pPr>
-      <w:r>
-        <w:rPr>
-          <w:rFonts w:ascii="Arial" w:eastAsia="Times New Roman" w:hAnsi="Arial" w:cs="Arial"/>
-          <w:color w:val="000000"/>
-          <w:sz w:val="22"/>
-          <w:szCs w:val="22"/>
-          <w:lang w:eastAsia="en-GB"/>
-        </w:rPr>
-        <w:t>4.</w:t>
-      </w:r>
-    </w:p>
-    <w:p>
-      <w:pPr>
-        <w:rPr>
-          <w:rFonts w:ascii="Arial" w:eastAsia="Times New Roman" w:hAnsi="Arial" w:cs="Arial"/>
-          <w:color w:val="000000"/>
-          <w:sz w:val="22"/>
-          <w:szCs w:val="22"/>
-          <w:lang w:eastAsia="en-GB"/>
-        </w:rPr>
-      </w:pPr>
-      <w:r>
-        <w:rPr>
-          <w:rFonts w:ascii="Arial" w:eastAsia="Times New Roman" w:hAnsi="Arial" w:cs="Arial"/>
-          <w:color w:val="000000"/>
-          <w:sz w:val="22"/>
-          <w:szCs w:val="22"/>
-          <w:lang w:eastAsia="en-GB"/>
-        </w:rPr>
-        <w:t xml:space="preserve">The script appears to work when I increase the number of %s at the very beginning to accept 15 fields in </w:t>
-      </w:r>
-      <w:proofErr w:type="gramStart"/>
-      <w:r>
-        <w:rPr>
-          <w:rFonts w:ascii="Arial" w:eastAsia="Times New Roman" w:hAnsi="Arial" w:cs="Arial"/>
-          <w:color w:val="000000"/>
-          <w:sz w:val="22"/>
-          <w:szCs w:val="22"/>
-          <w:lang w:eastAsia="en-GB"/>
-        </w:rPr>
-        <w:t>the .prn</w:t>
-      </w:r>
-      <w:proofErr w:type="gramEnd"/>
-      <w:r>
-        <w:rPr>
-          <w:rFonts w:ascii="Arial" w:eastAsia="Times New Roman" w:hAnsi="Arial" w:cs="Arial"/>
-          <w:color w:val="000000"/>
-          <w:sz w:val="22"/>
-          <w:szCs w:val="22"/>
-          <w:lang w:eastAsia="en-GB"/>
-        </w:rPr>
-        <w:t xml:space="preserve"> </w:t>
-      </w:r>
-      <w:proofErr w:type="spellStart"/>
-      <w:r>
-        <w:rPr>
-          <w:rFonts w:ascii="Arial" w:eastAsia="Times New Roman" w:hAnsi="Arial" w:cs="Arial"/>
-          <w:color w:val="000000"/>
-          <w:sz w:val="22"/>
-          <w:szCs w:val="22"/>
-          <w:lang w:eastAsia="en-GB"/>
-        </w:rPr>
-        <w:t>fille</w:t>
-      </w:r>
-      <w:proofErr w:type="spellEnd"/>
-      <w:r>
-        <w:rPr>
-          <w:rFonts w:ascii="Arial" w:eastAsia="Times New Roman" w:hAnsi="Arial" w:cs="Arial"/>
-          <w:color w:val="000000"/>
-          <w:sz w:val="22"/>
-          <w:szCs w:val="22"/>
-          <w:lang w:eastAsia="en-GB"/>
-        </w:rPr>
-        <w:t xml:space="preserve"> as the pipeline now expects. If I don’t do this, funky things get done </w:t>
-      </w:r>
-      <w:proofErr w:type="spellStart"/>
-      <w:r>
-        <w:rPr>
-          <w:rFonts w:ascii="Arial" w:eastAsia="Times New Roman" w:hAnsi="Arial" w:cs="Arial"/>
-          <w:color w:val="000000"/>
-          <w:sz w:val="22"/>
-          <w:szCs w:val="22"/>
-          <w:lang w:eastAsia="en-GB"/>
-        </w:rPr>
-        <w:t>withSubjectList</w:t>
-      </w:r>
-      <w:proofErr w:type="spellEnd"/>
-      <w:r>
-        <w:rPr>
-          <w:rFonts w:ascii="Arial" w:eastAsia="Times New Roman" w:hAnsi="Arial" w:cs="Arial"/>
-          <w:color w:val="000000"/>
-          <w:sz w:val="22"/>
-          <w:szCs w:val="22"/>
-          <w:lang w:eastAsia="en-GB"/>
-        </w:rPr>
-        <w:t xml:space="preserve"> and I get an error downstream. Can you clarify this?</w:t>
-      </w:r>
-    </w:p>
-    <w:p>
-      <w:pPr>
-        <w:rPr>
-          <w:rFonts w:ascii="Arial" w:eastAsia="Times New Roman" w:hAnsi="Arial" w:cs="Arial"/>
-          <w:color w:val="000000"/>
-          <w:sz w:val="22"/>
-          <w:szCs w:val="22"/>
-          <w:lang w:eastAsia="en-GB"/>
-        </w:rPr>
-      </w:pPr>
-      <w:r>
-        <w:rPr>
-          <w:rFonts w:ascii="Arial" w:eastAsia="Times New Roman" w:hAnsi="Arial" w:cs="Arial"/>
-          <w:color w:val="000000"/>
-          <w:sz w:val="22"/>
-          <w:szCs w:val="22"/>
-          <w:lang w:eastAsia="en-GB"/>
-        </w:rPr>
-        <w:t> </w:t>
-      </w:r>
-    </w:p>
-    <w:p>
-      <w:pPr>
-        <w:rPr>
-          <w:rFonts w:ascii="Arial" w:eastAsia="Times New Roman" w:hAnsi="Arial" w:cs="Arial"/>
-          <w:color w:val="000000"/>
-          <w:sz w:val="22"/>
-          <w:szCs w:val="22"/>
-          <w:lang w:eastAsia="en-GB"/>
-        </w:rPr>
-      </w:pPr>
-      <w:r>
-        <w:rPr>
-          <w:rFonts w:ascii="Arial" w:eastAsia="Times New Roman" w:hAnsi="Arial" w:cs="Arial"/>
-          <w:color w:val="000000"/>
-          <w:sz w:val="22"/>
-          <w:szCs w:val="22"/>
-          <w:lang w:eastAsia="en-GB"/>
-        </w:rPr>
-        <w:t>5.</w:t>
-      </w:r>
-    </w:p>
-    <w:p>
-      <w:pPr>
-        <w:rPr>
-          <w:rFonts w:ascii="Arial" w:eastAsia="Times New Roman" w:hAnsi="Arial" w:cs="Arial"/>
-          <w:color w:val="000000"/>
-          <w:sz w:val="22"/>
-          <w:szCs w:val="22"/>
-          <w:lang w:eastAsia="en-GB"/>
-        </w:rPr>
-      </w:pPr>
-      <w:r>
-        <w:rPr>
-          <w:rFonts w:ascii="Arial" w:eastAsia="Times New Roman" w:hAnsi="Arial" w:cs="Arial"/>
-          <w:color w:val="000000"/>
-          <w:sz w:val="22"/>
-          <w:szCs w:val="22"/>
-          <w:lang w:eastAsia="en-GB"/>
-        </w:rPr>
-        <w:t xml:space="preserve">For the IC dataset, I plan to use the same HRF for </w:t>
-      </w:r>
-      <w:proofErr w:type="spellStart"/>
-      <w:r>
-        <w:rPr>
-          <w:rFonts w:ascii="Arial" w:eastAsia="Times New Roman" w:hAnsi="Arial" w:cs="Arial"/>
-          <w:color w:val="000000"/>
-          <w:sz w:val="22"/>
-          <w:szCs w:val="22"/>
-          <w:lang w:eastAsia="en-GB"/>
-        </w:rPr>
-        <w:t>HbO</w:t>
-      </w:r>
-      <w:proofErr w:type="spellEnd"/>
-      <w:r>
-        <w:rPr>
-          <w:rFonts w:ascii="Arial" w:eastAsia="Times New Roman" w:hAnsi="Arial" w:cs="Arial"/>
-          <w:color w:val="000000"/>
-          <w:sz w:val="22"/>
-          <w:szCs w:val="22"/>
-          <w:lang w:eastAsia="en-GB"/>
-        </w:rPr>
-        <w:t xml:space="preserve"> and </w:t>
-      </w:r>
-      <w:proofErr w:type="spellStart"/>
-      <w:r>
-        <w:rPr>
-          <w:rFonts w:ascii="Arial" w:eastAsia="Times New Roman" w:hAnsi="Arial" w:cs="Arial"/>
-          <w:color w:val="000000"/>
-          <w:sz w:val="22"/>
-          <w:szCs w:val="22"/>
-          <w:lang w:eastAsia="en-GB"/>
-        </w:rPr>
-        <w:t>HbR</w:t>
-      </w:r>
-      <w:proofErr w:type="spellEnd"/>
-      <w:r>
-        <w:rPr>
-          <w:rFonts w:ascii="Arial" w:eastAsia="Times New Roman" w:hAnsi="Arial" w:cs="Arial"/>
-          <w:color w:val="000000"/>
-          <w:sz w:val="22"/>
-          <w:szCs w:val="22"/>
-          <w:lang w:eastAsia="en-GB"/>
-        </w:rPr>
-        <w:t xml:space="preserve"> – simply because my collaborators and I are using latent change score models, and the interpretation of ‘change’ gets very complicated very quickly if there is more layers of signs one needs to keep in mind. Can you clarify that using the same HRF is fine – as long as we are clear on interpretation as detailed in the email correspondence between Adam, you and I?</w:t>
-      </w:r>
-    </w:p>
-    <w:p>
-      <w:pPr>
-        <w:rPr>
-          <w:rFonts w:ascii="Arial" w:eastAsia="Times New Roman" w:hAnsi="Arial" w:cs="Arial"/>
-          <w:color w:val="000000"/>
-          <w:sz w:val="22"/>
-          <w:szCs w:val="22"/>
-          <w:lang w:eastAsia="en-GB"/>
-        </w:rPr>
-      </w:pPr>
-      <w:r>
-        <w:rPr>
-          <w:rFonts w:ascii="Arial" w:eastAsia="Times New Roman" w:hAnsi="Arial" w:cs="Arial"/>
-          <w:color w:val="000000"/>
-          <w:sz w:val="22"/>
-          <w:szCs w:val="22"/>
-          <w:lang w:eastAsia="en-GB"/>
-        </w:rPr>
-        <w:t> </w:t>
-      </w:r>
-    </w:p>
-    <w:p>
-      <w:pPr>
-        <w:rPr>
-          <w:rFonts w:ascii="Arial" w:eastAsia="Times New Roman" w:hAnsi="Arial" w:cs="Arial"/>
-          <w:color w:val="000000"/>
-          <w:sz w:val="22"/>
-          <w:szCs w:val="22"/>
-          <w:lang w:eastAsia="en-GB"/>
-        </w:rPr>
-      </w:pPr>
-      <w:r>
-        <w:rPr>
-          <w:rFonts w:ascii="Arial" w:eastAsia="Times New Roman" w:hAnsi="Arial" w:cs="Arial"/>
-          <w:color w:val="000000"/>
-          <w:sz w:val="22"/>
-          <w:szCs w:val="22"/>
-          <w:lang w:eastAsia="en-GB"/>
-        </w:rPr>
-        <w:t>6.</w:t>
-      </w:r>
-    </w:p>
-    <w:p>
-      <w:pPr>
-        <w:rPr>
-          <w:rFonts w:ascii="Arial" w:eastAsia="Times New Roman" w:hAnsi="Arial" w:cs="Arial"/>
-          <w:color w:val="000000"/>
-          <w:sz w:val="22"/>
-          <w:szCs w:val="22"/>
-          <w:lang w:eastAsia="en-GB"/>
-        </w:rPr>
-      </w:pPr>
-      <w:r>
-        <w:rPr>
-          <w:rFonts w:ascii="Arial" w:eastAsia="Times New Roman" w:hAnsi="Arial" w:cs="Arial"/>
-          <w:color w:val="FF0000"/>
-          <w:sz w:val="22"/>
-          <w:szCs w:val="22"/>
-          <w:lang w:eastAsia="en-GB"/>
-        </w:rPr>
-        <w:t xml:space="preserve">            </w:t>
-      </w:r>
-      <w:proofErr w:type="spellStart"/>
-      <w:r>
-        <w:rPr>
-          <w:rFonts w:ascii="Arial" w:eastAsia="Times New Roman" w:hAnsi="Arial" w:cs="Arial"/>
-          <w:color w:val="FF0000"/>
-          <w:sz w:val="22"/>
-          <w:szCs w:val="22"/>
-          <w:lang w:eastAsia="en-GB"/>
-        </w:rPr>
-        <w:t>cortex_HbO</w:t>
-      </w:r>
-      <w:proofErr w:type="spellEnd"/>
-      <w:r>
-        <w:rPr>
-          <w:rFonts w:ascii="Arial" w:eastAsia="Times New Roman" w:hAnsi="Arial" w:cs="Arial"/>
-          <w:color w:val="FF0000"/>
-          <w:sz w:val="22"/>
-          <w:szCs w:val="22"/>
-          <w:lang w:eastAsia="en-GB"/>
-        </w:rPr>
-        <w:t xml:space="preserve"> = </w:t>
-      </w:r>
-      <w:proofErr w:type="spellStart"/>
-      <w:r>
-        <w:rPr>
-          <w:rFonts w:ascii="Arial" w:eastAsia="Times New Roman" w:hAnsi="Arial" w:cs="Arial"/>
-          <w:color w:val="FF0000"/>
-          <w:sz w:val="22"/>
-          <w:szCs w:val="22"/>
-          <w:lang w:eastAsia="en-GB"/>
-        </w:rPr>
-        <w:t>cortex_</w:t>
-      </w:r>
-      <w:proofErr w:type="gramStart"/>
-      <w:r>
-        <w:rPr>
-          <w:rFonts w:ascii="Arial" w:eastAsia="Times New Roman" w:hAnsi="Arial" w:cs="Arial"/>
-          <w:color w:val="FF0000"/>
-          <w:sz w:val="22"/>
-          <w:szCs w:val="22"/>
-          <w:lang w:eastAsia="en-GB"/>
-        </w:rPr>
-        <w:t>HbO</w:t>
-      </w:r>
-      <w:proofErr w:type="spellEnd"/>
-      <w:r>
-        <w:rPr>
-          <w:rFonts w:ascii="Arial" w:eastAsia="Times New Roman" w:hAnsi="Arial" w:cs="Arial"/>
-          <w:color w:val="FF0000"/>
-          <w:sz w:val="22"/>
-          <w:szCs w:val="22"/>
-          <w:lang w:eastAsia="en-GB"/>
-        </w:rPr>
-        <w:t>.*</w:t>
-      </w:r>
-      <w:proofErr w:type="gramEnd"/>
-      <w:r>
-        <w:rPr>
-          <w:rFonts w:ascii="Arial" w:eastAsia="Times New Roman" w:hAnsi="Arial" w:cs="Arial"/>
-          <w:color w:val="FF0000"/>
-          <w:sz w:val="22"/>
-          <w:szCs w:val="22"/>
-          <w:lang w:eastAsia="en-GB"/>
-        </w:rPr>
-        <w:t>1000;</w:t>
-      </w:r>
-    </w:p>
-    <w:p>
-      <w:pPr>
-        <w:rPr>
-          <w:rFonts w:ascii="Arial" w:eastAsia="Times New Roman" w:hAnsi="Arial" w:cs="Arial"/>
-          <w:color w:val="000000"/>
-          <w:sz w:val="22"/>
-          <w:szCs w:val="22"/>
-          <w:lang w:eastAsia="en-GB"/>
-        </w:rPr>
-      </w:pPr>
-      <w:r>
-        <w:rPr>
-          <w:rFonts w:ascii="Arial" w:eastAsia="Times New Roman" w:hAnsi="Arial" w:cs="Arial"/>
-          <w:color w:val="FF0000"/>
-          <w:sz w:val="22"/>
-          <w:szCs w:val="22"/>
-          <w:lang w:eastAsia="en-GB"/>
-        </w:rPr>
-        <w:t xml:space="preserve">            </w:t>
-      </w:r>
-      <w:proofErr w:type="spellStart"/>
-      <w:r>
-        <w:rPr>
-          <w:rFonts w:ascii="Arial" w:eastAsia="Times New Roman" w:hAnsi="Arial" w:cs="Arial"/>
-          <w:color w:val="FF0000"/>
-          <w:sz w:val="22"/>
-          <w:szCs w:val="22"/>
-          <w:lang w:eastAsia="en-GB"/>
-        </w:rPr>
-        <w:t>cortex_HbR</w:t>
-      </w:r>
-      <w:proofErr w:type="spellEnd"/>
-      <w:r>
-        <w:rPr>
-          <w:rFonts w:ascii="Arial" w:eastAsia="Times New Roman" w:hAnsi="Arial" w:cs="Arial"/>
-          <w:color w:val="FF0000"/>
-          <w:sz w:val="22"/>
-          <w:szCs w:val="22"/>
-          <w:lang w:eastAsia="en-GB"/>
-        </w:rPr>
-        <w:t xml:space="preserve"> = </w:t>
-      </w:r>
-      <w:proofErr w:type="spellStart"/>
-      <w:r>
-        <w:rPr>
-          <w:rFonts w:ascii="Arial" w:eastAsia="Times New Roman" w:hAnsi="Arial" w:cs="Arial"/>
-          <w:color w:val="FF0000"/>
-          <w:sz w:val="22"/>
-          <w:szCs w:val="22"/>
-          <w:lang w:eastAsia="en-GB"/>
-        </w:rPr>
-        <w:t>cortex_</w:t>
-      </w:r>
-      <w:proofErr w:type="gramStart"/>
-      <w:r>
-        <w:rPr>
-          <w:rFonts w:ascii="Arial" w:eastAsia="Times New Roman" w:hAnsi="Arial" w:cs="Arial"/>
-          <w:color w:val="FF0000"/>
-          <w:sz w:val="22"/>
-          <w:szCs w:val="22"/>
-          <w:lang w:eastAsia="en-GB"/>
-        </w:rPr>
-        <w:t>HbR</w:t>
-      </w:r>
-      <w:proofErr w:type="spellEnd"/>
-      <w:r>
-        <w:rPr>
-          <w:rFonts w:ascii="Arial" w:eastAsia="Times New Roman" w:hAnsi="Arial" w:cs="Arial"/>
-          <w:color w:val="FF0000"/>
-          <w:sz w:val="22"/>
-          <w:szCs w:val="22"/>
-          <w:lang w:eastAsia="en-GB"/>
-        </w:rPr>
-        <w:t>.*</w:t>
-      </w:r>
-      <w:proofErr w:type="gramEnd"/>
-      <w:r>
-        <w:rPr>
-          <w:rFonts w:ascii="Arial" w:eastAsia="Times New Roman" w:hAnsi="Arial" w:cs="Arial"/>
-          <w:color w:val="FF0000"/>
-          <w:sz w:val="22"/>
-          <w:szCs w:val="22"/>
-          <w:lang w:eastAsia="en-GB"/>
-        </w:rPr>
-        <w:t>1000;</w:t>
-      </w:r>
-    </w:p>
-    <w:p>
-      <w:pPr>
-        <w:rPr>
-          <w:rFonts w:ascii="Arial" w:eastAsia="Times New Roman" w:hAnsi="Arial" w:cs="Arial"/>
-          <w:color w:val="000000"/>
-          <w:sz w:val="22"/>
-          <w:szCs w:val="22"/>
-          <w:lang w:eastAsia="en-GB"/>
-        </w:rPr>
-      </w:pPr>
-      <w:r>
-        <w:rPr>
-          <w:rFonts w:ascii="Arial" w:eastAsia="Times New Roman" w:hAnsi="Arial" w:cs="Arial"/>
-          <w:color w:val="000000"/>
-          <w:sz w:val="22"/>
-          <w:szCs w:val="22"/>
-          <w:lang w:eastAsia="en-GB"/>
-        </w:rPr>
         <w:t>I notice you multiply this data with 1000, and you have a comment referring to Adam’s email. I was under the impression that this needed to be done at the back-end. Can you clarify what this 1000 does, and then, what the other 1000 is on top of this?</w:t>
       </w:r>
     </w:p>
@@ -3607,6 +4108,232 @@
 <file path=word/numbering.xml><?xml version="1.0" encoding="utf-8"?>
 <w:numbering xmlns:wpc="http://schemas.microsoft.com/office/word/2010/wordprocessingCanvas" xmlns:cx="http://schemas.microsoft.com/office/drawing/2014/chartex" xmlns:cx1="http://schemas.microsoft.com/office/drawing/2015/9/8/chartex" xmlns:cx2="http://schemas.microsoft.com/office/drawing/2015/10/21/chartex" xmlns:cx3="http://schemas.microsoft.com/office/drawing/2016/5/9/chartex" xmlns:cx4="http://schemas.microsoft.com/office/drawing/2016/5/10/chartex" xmlns:cx5="http://schemas.microsoft.com/office/drawing/2016/5/11/chartex" xmlns:cx6="http://schemas.microsoft.com/office/drawing/2016/5/12/chartex" xmlns:cx7="http://schemas.microsoft.com/office/drawing/2016/5/13/chartex" xmlns:cx8="http://schemas.microsoft.com/office/drawing/2016/5/14/chartex" xmlns:mc="http://schemas.openxmlformats.org/markup-compatibility/2006" xmlns:aink="http://schemas.microsoft.com/office/drawing/2016/ink" xmlns:am3d="http://schemas.microsoft.com/office/drawing/2017/model3d" xmlns:o="urn:schemas-microsoft-com:office:office" xmlns:r="http://schemas.openxmlformats.org/officeDocument/2006/relationships" xmlns:m="http://schemas.openxmlformats.org/officeDocument/2006/math" xmlns:v="urn:schemas-microsoft-com:vml" xmlns:wp14="http://schemas.microsoft.com/office/word/2010/wordprocessingDrawing" xmlns:wp="http://schemas.openxmlformats.org/drawingml/2006/wordprocessingDrawing" xmlns:w10="urn:schemas-microsoft-com:office:word" xmlns:w="http://schemas.openxmlformats.org/wordprocessingml/2006/main" xmlns:w14="http://schemas.microsoft.com/office/word/2010/wordml" xmlns:w15="http://schemas.microsoft.com/office/word/2012/wordml" xmlns:w16cid="http://schemas.microsoft.com/office/word/2016/wordml/cid" xmlns:w16se="http://schemas.microsoft.com/office/word/2015/wordml/symex" xmlns:wpg="http://schemas.microsoft.com/office/word/2010/wordprocessingGroup" xmlns:wpi="http://schemas.microsoft.com/office/word/2010/wordprocessingInk" xmlns:wne="http://schemas.microsoft.com/office/word/2006/wordml" xmlns:wps="http://schemas.microsoft.com/office/word/2010/wordprocessingShape" mc:Ignorable="w14 w15 w16se w16cid wp14">
   <w:abstractNum w:abstractNumId="0" w15:restartNumberingAfterBreak="0">
+    <w:nsid w:val="2AFC398A"/>
+    <w:multiLevelType w:val="hybridMultilevel"/>
+    <w:tmpl w:val="6476627A"/>
+    <w:lvl w:ilvl="0" w:tplc="04090001">
+      <w:start w:val="1"/>
+      <w:numFmt w:val="bullet"/>
+      <w:lvlText w:val=""/>
+      <w:lvlJc w:val="left"/>
+      <w:pPr>
+        <w:ind w:left="720" w:hanging="360"/>
+      </w:pPr>
+      <w:rPr>
+        <w:rFonts w:ascii="Symbol" w:hAnsi="Symbol" w:hint="default"/>
+      </w:rPr>
+    </w:lvl>
+    <w:lvl w:ilvl="1" w:tplc="04090003" w:tentative="1">
+      <w:start w:val="1"/>
+      <w:numFmt w:val="bullet"/>
+      <w:lvlText w:val="o"/>
+      <w:lvlJc w:val="left"/>
+      <w:pPr>
+        <w:ind w:left="1440" w:hanging="360"/>
+      </w:pPr>
+      <w:rPr>
+        <w:rFonts w:ascii="Courier New" w:hAnsi="Courier New" w:cs="Courier New" w:hint="default"/>
+      </w:rPr>
+    </w:lvl>
+    <w:lvl w:ilvl="2" w:tplc="04090005" w:tentative="1">
+      <w:start w:val="1"/>
+      <w:numFmt w:val="bullet"/>
+      <w:lvlText w:val=""/>
+      <w:lvlJc w:val="left"/>
+      <w:pPr>
+        <w:ind w:left="2160" w:hanging="360"/>
+      </w:pPr>
+      <w:rPr>
+        <w:rFonts w:ascii="Wingdings" w:hAnsi="Wingdings" w:hint="default"/>
+      </w:rPr>
+    </w:lvl>
+    <w:lvl w:ilvl="3" w:tplc="04090001" w:tentative="1">
+      <w:start w:val="1"/>
+      <w:numFmt w:val="bullet"/>
+      <w:lvlText w:val=""/>
+      <w:lvlJc w:val="left"/>
+      <w:pPr>
+        <w:ind w:left="2880" w:hanging="360"/>
+      </w:pPr>
+      <w:rPr>
+        <w:rFonts w:ascii="Symbol" w:hAnsi="Symbol" w:hint="default"/>
+      </w:rPr>
+    </w:lvl>
+    <w:lvl w:ilvl="4" w:tplc="04090003" w:tentative="1">
+      <w:start w:val="1"/>
+      <w:numFmt w:val="bullet"/>
+      <w:lvlText w:val="o"/>
+      <w:lvlJc w:val="left"/>
+      <w:pPr>
+        <w:ind w:left="3600" w:hanging="360"/>
+      </w:pPr>
+      <w:rPr>
+        <w:rFonts w:ascii="Courier New" w:hAnsi="Courier New" w:cs="Courier New" w:hint="default"/>
+      </w:rPr>
+    </w:lvl>
+    <w:lvl w:ilvl="5" w:tplc="04090005" w:tentative="1">
+      <w:start w:val="1"/>
+      <w:numFmt w:val="bullet"/>
+      <w:lvlText w:val=""/>
+      <w:lvlJc w:val="left"/>
+      <w:pPr>
+        <w:ind w:left="4320" w:hanging="360"/>
+      </w:pPr>
+      <w:rPr>
+        <w:rFonts w:ascii="Wingdings" w:hAnsi="Wingdings" w:hint="default"/>
+      </w:rPr>
+    </w:lvl>
+    <w:lvl w:ilvl="6" w:tplc="04090001" w:tentative="1">
+      <w:start w:val="1"/>
+      <w:numFmt w:val="bullet"/>
+      <w:lvlText w:val=""/>
+      <w:lvlJc w:val="left"/>
+      <w:pPr>
+        <w:ind w:left="5040" w:hanging="360"/>
+      </w:pPr>
+      <w:rPr>
+        <w:rFonts w:ascii="Symbol" w:hAnsi="Symbol" w:hint="default"/>
+      </w:rPr>
+    </w:lvl>
+    <w:lvl w:ilvl="7" w:tplc="04090003" w:tentative="1">
+      <w:start w:val="1"/>
+      <w:numFmt w:val="bullet"/>
+      <w:lvlText w:val="o"/>
+      <w:lvlJc w:val="left"/>
+      <w:pPr>
+        <w:ind w:left="5760" w:hanging="360"/>
+      </w:pPr>
+      <w:rPr>
+        <w:rFonts w:ascii="Courier New" w:hAnsi="Courier New" w:cs="Courier New" w:hint="default"/>
+      </w:rPr>
+    </w:lvl>
+    <w:lvl w:ilvl="8" w:tplc="04090005" w:tentative="1">
+      <w:start w:val="1"/>
+      <w:numFmt w:val="bullet"/>
+      <w:lvlText w:val=""/>
+      <w:lvlJc w:val="left"/>
+      <w:pPr>
+        <w:ind w:left="6480" w:hanging="360"/>
+      </w:pPr>
+      <w:rPr>
+        <w:rFonts w:ascii="Wingdings" w:hAnsi="Wingdings" w:hint="default"/>
+      </w:rPr>
+    </w:lvl>
+  </w:abstractNum>
+  <w:abstractNum w:abstractNumId="1" w15:restartNumberingAfterBreak="0">
+    <w:nsid w:val="35C33183"/>
+    <w:multiLevelType w:val="hybridMultilevel"/>
+    <w:tmpl w:val="44AE2DF0"/>
+    <w:lvl w:ilvl="0" w:tplc="04090001">
+      <w:start w:val="1"/>
+      <w:numFmt w:val="bullet"/>
+      <w:lvlText w:val=""/>
+      <w:lvlJc w:val="left"/>
+      <w:pPr>
+        <w:ind w:left="720" w:hanging="360"/>
+      </w:pPr>
+      <w:rPr>
+        <w:rFonts w:ascii="Symbol" w:hAnsi="Symbol" w:hint="default"/>
+      </w:rPr>
+    </w:lvl>
+    <w:lvl w:ilvl="1" w:tplc="04090003" w:tentative="1">
+      <w:start w:val="1"/>
+      <w:numFmt w:val="bullet"/>
+      <w:lvlText w:val="o"/>
+      <w:lvlJc w:val="left"/>
+      <w:pPr>
+        <w:ind w:left="1440" w:hanging="360"/>
+      </w:pPr>
+      <w:rPr>
+        <w:rFonts w:ascii="Courier New" w:hAnsi="Courier New" w:cs="Courier New" w:hint="default"/>
+      </w:rPr>
+    </w:lvl>
+    <w:lvl w:ilvl="2" w:tplc="04090005" w:tentative="1">
+      <w:start w:val="1"/>
+      <w:numFmt w:val="bullet"/>
+      <w:lvlText w:val=""/>
+      <w:lvlJc w:val="left"/>
+      <w:pPr>
+        <w:ind w:left="2160" w:hanging="360"/>
+      </w:pPr>
+      <w:rPr>
+        <w:rFonts w:ascii="Wingdings" w:hAnsi="Wingdings" w:hint="default"/>
+      </w:rPr>
+    </w:lvl>
+    <w:lvl w:ilvl="3" w:tplc="04090001" w:tentative="1">
+      <w:start w:val="1"/>
+      <w:numFmt w:val="bullet"/>
+      <w:lvlText w:val=""/>
+      <w:lvlJc w:val="left"/>
+      <w:pPr>
+        <w:ind w:left="2880" w:hanging="360"/>
+      </w:pPr>
+      <w:rPr>
+        <w:rFonts w:ascii="Symbol" w:hAnsi="Symbol" w:hint="default"/>
+      </w:rPr>
+    </w:lvl>
+    <w:lvl w:ilvl="4" w:tplc="04090003" w:tentative="1">
+      <w:start w:val="1"/>
+      <w:numFmt w:val="bullet"/>
+      <w:lvlText w:val="o"/>
+      <w:lvlJc w:val="left"/>
+      <w:pPr>
+        <w:ind w:left="3600" w:hanging="360"/>
+      </w:pPr>
+      <w:rPr>
+        <w:rFonts w:ascii="Courier New" w:hAnsi="Courier New" w:cs="Courier New" w:hint="default"/>
+      </w:rPr>
+    </w:lvl>
+    <w:lvl w:ilvl="5" w:tplc="04090005" w:tentative="1">
+      <w:start w:val="1"/>
+      <w:numFmt w:val="bullet"/>
+      <w:lvlText w:val=""/>
+      <w:lvlJc w:val="left"/>
+      <w:pPr>
+        <w:ind w:left="4320" w:hanging="360"/>
+      </w:pPr>
+      <w:rPr>
+        <w:rFonts w:ascii="Wingdings" w:hAnsi="Wingdings" w:hint="default"/>
+      </w:rPr>
+    </w:lvl>
+    <w:lvl w:ilvl="6" w:tplc="04090001" w:tentative="1">
+      <w:start w:val="1"/>
+      <w:numFmt w:val="bullet"/>
+      <w:lvlText w:val=""/>
+      <w:lvlJc w:val="left"/>
+      <w:pPr>
+        <w:ind w:left="5040" w:hanging="360"/>
+      </w:pPr>
+      <w:rPr>
+        <w:rFonts w:ascii="Symbol" w:hAnsi="Symbol" w:hint="default"/>
+      </w:rPr>
+    </w:lvl>
+    <w:lvl w:ilvl="7" w:tplc="04090003" w:tentative="1">
+      <w:start w:val="1"/>
+      <w:numFmt w:val="bullet"/>
+      <w:lvlText w:val="o"/>
+      <w:lvlJc w:val="left"/>
+      <w:pPr>
+        <w:ind w:left="5760" w:hanging="360"/>
+      </w:pPr>
+      <w:rPr>
+        <w:rFonts w:ascii="Courier New" w:hAnsi="Courier New" w:cs="Courier New" w:hint="default"/>
+      </w:rPr>
+    </w:lvl>
+    <w:lvl w:ilvl="8" w:tplc="04090005" w:tentative="1">
+      <w:start w:val="1"/>
+      <w:numFmt w:val="bullet"/>
+      <w:lvlText w:val=""/>
+      <w:lvlJc w:val="left"/>
+      <w:pPr>
+        <w:ind w:left="6480" w:hanging="360"/>
+      </w:pPr>
+      <w:rPr>
+        <w:rFonts w:ascii="Wingdings" w:hAnsi="Wingdings" w:hint="default"/>
+      </w:rPr>
+    </w:lvl>
+  </w:abstractNum>
+  <w:abstractNum w:abstractNumId="2" w15:restartNumberingAfterBreak="0">
     <w:nsid w:val="558B6ACC"/>
     <w:multiLevelType w:val="hybridMultilevel"/>
     <w:tmpl w:val="C52CB448"/>
@@ -3720,7 +4447,13 @@
     </w:lvl>
   </w:abstractNum>
   <w:num w:numId="1">
+    <w:abstractNumId w:val="2"/>
+  </w:num>
+  <w:num w:numId="2">
     <w:abstractNumId w:val="0"/>
+  </w:num>
+  <w:num w:numId="3">
+    <w:abstractNumId w:val="1"/>
   </w:num>
 </w:numbering>
 </file>

</xml_diff>

<commit_message>
post Adam chat files
</commit_message>
<xml_diff>
--- a/files/PipelineReview2020_Issues.docx
+++ b/files/PipelineReview2020_Issues.docx
@@ -107,12 +107,7 @@
         </w:numPr>
       </w:pPr>
       <w:r>
-        <w:t>Vince will fix curr</w:t>
-      </w:r>
-      <w:bookmarkStart w:id="0" w:name="_GoBack"/>
-      <w:bookmarkEnd w:id="0"/>
-      <w:r>
-        <w:t>ent input read script so reads 1 vs multiple subjects</w:t>
+        <w:t>Vince will fix current input read script so reads 1 vs multiple subjects</w:t>
       </w:r>
     </w:p>
     <w:p>
@@ -359,6 +354,32 @@
         <w:t>In paper, will write analysis section generically and provide sample scripts in AFNI</w:t>
       </w:r>
     </w:p>
+    <w:p>
+      <w:pPr>
+        <w:pStyle w:val="ListParagraph"/>
+        <w:numPr>
+          <w:ilvl w:val="0"/>
+          <w:numId w:val="2"/>
+        </w:numPr>
+      </w:pPr>
+      <w:r>
+        <w:t>Need to check how short SD pairs are being used</w:t>
+      </w:r>
+    </w:p>
+    <w:p>
+      <w:pPr>
+        <w:pStyle w:val="ListParagraph"/>
+        <w:numPr>
+          <w:ilvl w:val="0"/>
+          <w:numId w:val="2"/>
+        </w:numPr>
+      </w:pPr>
+      <w:r>
+        <w:t>SWITCH TO WEIGHTED MEAN FOR GLM…</w:t>
+      </w:r>
+      <w:bookmarkStart w:id="0" w:name="_GoBack"/>
+      <w:bookmarkEnd w:id="0"/>
+    </w:p>
     <w:p/>
     <w:p>
       <w:r>
@@ -498,6 +519,7 @@
         </w:numPr>
       </w:pPr>
       <w:r>
+        <w:lastRenderedPageBreak/>
         <w:t xml:space="preserve">I think this would work if have two rows for subjects with multiple light models and then put the </w:t>
       </w:r>
       <w:proofErr w:type="gramStart"/>
@@ -543,7 +565,6 @@
         </w:numPr>
       </w:pPr>
       <w:r>
-        <w:lastRenderedPageBreak/>
         <w:t>I think this is the only step where this is needed</w:t>
       </w:r>
       <w:r>
@@ -1352,7 +1373,6 @@
           <w:szCs w:val="20"/>
           <w:lang w:val="en-US"/>
         </w:rPr>
-        <w:lastRenderedPageBreak/>
         <w:t xml:space="preserve">        </w:t>
       </w:r>
       <w:proofErr w:type="spellStart"/>
@@ -3062,6 +3082,7 @@
           <w:szCs w:val="22"/>
           <w:lang w:eastAsia="en-GB"/>
         </w:rPr>
+        <w:lastRenderedPageBreak/>
         <w:t xml:space="preserve">            </w:t>
       </w:r>
       <w:proofErr w:type="spellStart"/>
@@ -3169,7 +3190,6 @@
           <w:szCs w:val="22"/>
           <w:lang w:eastAsia="en-GB"/>
         </w:rPr>
-        <w:lastRenderedPageBreak/>
         <w:t> </w:t>
       </w:r>
     </w:p>
@@ -4593,7 +4613,7 @@
   <w:abstractNum w:abstractNumId="0" w15:restartNumberingAfterBreak="0">
     <w:nsid w:val="2AFC398A"/>
     <w:multiLevelType w:val="hybridMultilevel"/>
-    <w:tmpl w:val="6476627A"/>
+    <w:tmpl w:val="5CFCC3F0"/>
     <w:lvl w:ilvl="0" w:tplc="04090001">
       <w:start w:val="1"/>
       <w:numFmt w:val="bullet"/>
@@ -5454,6 +5474,7 @@
   <w:style w:type="character" w:default="1" w:styleId="DefaultParagraphFont">
     <w:name w:val="Default Paragraph Font"/>
     <w:uiPriority w:val="1"/>
+    <w:semiHidden/>
     <w:unhideWhenUsed/>
   </w:style>
   <w:style w:type="table" w:default="1" w:styleId="TableNormal">
@@ -5784,4 +5805,16 @@
     </a:ext>
   </a:extLst>
 </a:theme>
+</file>
+
+<file path=customXml/item1.xml><?xml version="1.0" encoding="utf-8"?>
+<b:Sources xmlns:b="http://schemas.openxmlformats.org/officeDocument/2006/bibliography" xmlns="http://schemas.openxmlformats.org/officeDocument/2006/bibliography" SelectedStyle="/APASixthEditionOfficeOnline.xsl" StyleName="APA" Version="6"/>
+</file>
+
+<file path=customXml/itemProps1.xml><?xml version="1.0" encoding="utf-8"?>
+<ds:datastoreItem xmlns:ds="http://schemas.openxmlformats.org/officeDocument/2006/customXml" ds:itemID="{6FCAA491-60C1-9442-A2E0-6B5E751F8BA8}">
+  <ds:schemaRefs>
+    <ds:schemaRef ds:uri="http://schemas.openxmlformats.org/officeDocument/2006/bibliography"/>
+  </ds:schemaRefs>
+</ds:datastoreItem>
 </file>
</xml_diff>

<commit_message>
backing up files before I make changes...
</commit_message>
<xml_diff>
--- a/files/PipelineReview2020_Issues.docx
+++ b/files/PipelineReview2020_Issues.docx
@@ -72,7 +72,15 @@
       </w:r>
       <w:proofErr w:type="spellEnd"/>
       <w:r>
-        <w:t xml:space="preserve"> – Sobana and Vince will sort with Courtney’s data</w:t>
+        <w:t xml:space="preserve"> – </w:t>
+      </w:r>
+      <w:proofErr w:type="spellStart"/>
+      <w:r>
+        <w:t>Sobana</w:t>
+      </w:r>
+      <w:proofErr w:type="spellEnd"/>
+      <w:r>
+        <w:t xml:space="preserve"> and Vince will sort with Courtney’s data</w:t>
       </w:r>
     </w:p>
     <w:p>
@@ -137,16 +145,23 @@
       <w:pPr>
         <w:pStyle w:val="ListParagraph"/>
         <w:numPr>
-          <w:ilvl w:val="0"/>
+          <w:ilvl w:val="1"/>
           <w:numId w:val="2"/>
         </w:numPr>
       </w:pPr>
       <w:r>
-        <w:t xml:space="preserve">NIRX converter has an issue. </w:t>
-      </w:r>
-      <w:r>
-        <w:t>Lambda within SD was specified row-wise with 2017 code. 2019 code has fixed this. However, SW will run stuff line by line after all fixes to make sure nothing funky is going on.</w:t>
-      </w:r>
+        <w:t xml:space="preserve">When is </w:t>
+      </w:r>
+      <w:proofErr w:type="spellStart"/>
+      <w:r>
+        <w:t>headvol.nii</w:t>
+      </w:r>
+      <w:proofErr w:type="spellEnd"/>
+      <w:r>
+        <w:t xml:space="preserve"> created? Should be in viewer/Subject, yes? Resample that to 2mm…</w:t>
+      </w:r>
+      <w:bookmarkStart w:id="0" w:name="_GoBack"/>
+      <w:bookmarkEnd w:id="0"/>
     </w:p>
     <w:p>
       <w:pPr>
@@ -157,20 +172,10 @@
         </w:numPr>
       </w:pPr>
       <w:r>
-        <w:t xml:space="preserve">John: check </w:t>
-      </w:r>
-      <w:proofErr w:type="gramStart"/>
-      <w:r>
-        <w:t>new .</w:t>
-      </w:r>
-      <w:proofErr w:type="spellStart"/>
-      <w:r>
-        <w:t>nirs</w:t>
-      </w:r>
-      <w:proofErr w:type="spellEnd"/>
-      <w:proofErr w:type="gramEnd"/>
-      <w:r>
-        <w:t xml:space="preserve"> format – maybe have a flag for file format.</w:t>
+        <w:t xml:space="preserve">NIRX converter has an issue. </w:t>
+      </w:r>
+      <w:r>
+        <w:t>Lambda within SD was specified row-wise with 2017 code. 2019 code has fixed this. However, SW will run stuff line by line after all fixes to make sure nothing funky is going on.</w:t>
       </w:r>
     </w:p>
     <w:p>
@@ -182,21 +187,21 @@
         </w:numPr>
       </w:pPr>
       <w:r>
-        <w:t xml:space="preserve">Sobana fix </w:t>
-      </w:r>
-      <w:proofErr w:type="spellStart"/>
-      <w:r>
-        <w:t>endframe</w:t>
-      </w:r>
-      <w:proofErr w:type="spellEnd"/>
-      <w:r>
-        <w:t xml:space="preserve"> and switch on sign on HRF for </w:t>
-      </w:r>
-      <w:proofErr w:type="spellStart"/>
-      <w:r>
-        <w:t>HbR</w:t>
-      </w:r>
-      <w:proofErr w:type="spellEnd"/>
+        <w:t xml:space="preserve">John: check </w:t>
+      </w:r>
+      <w:proofErr w:type="gramStart"/>
+      <w:r>
+        <w:t>new .</w:t>
+      </w:r>
+      <w:proofErr w:type="spellStart"/>
+      <w:r>
+        <w:t>nirs</w:t>
+      </w:r>
+      <w:proofErr w:type="spellEnd"/>
+      <w:proofErr w:type="gramEnd"/>
+      <w:r>
+        <w:t xml:space="preserve"> format – maybe have a flag for file format.</w:t>
+      </w:r>
     </w:p>
     <w:p>
       <w:pPr>
@@ -206,17 +211,27 @@
           <w:numId w:val="2"/>
         </w:numPr>
       </w:pPr>
-      <w:r>
-        <w:t xml:space="preserve">John figure out how to run </w:t>
-      </w:r>
-      <w:proofErr w:type="spellStart"/>
-      <w:r>
-        <w:t>ImageRecon</w:t>
-      </w:r>
-      <w:proofErr w:type="spellEnd"/>
-      <w:r>
-        <w:t xml:space="preserve"> on NIH data with multiple sessions.</w:t>
-      </w:r>
+      <w:proofErr w:type="spellStart"/>
+      <w:r>
+        <w:t>Sobana</w:t>
+      </w:r>
+      <w:proofErr w:type="spellEnd"/>
+      <w:r>
+        <w:t xml:space="preserve"> fix </w:t>
+      </w:r>
+      <w:proofErr w:type="spellStart"/>
+      <w:r>
+        <w:t>endframe</w:t>
+      </w:r>
+      <w:proofErr w:type="spellEnd"/>
+      <w:r>
+        <w:t xml:space="preserve"> and switch on sign on HRF for </w:t>
+      </w:r>
+      <w:proofErr w:type="spellStart"/>
+      <w:r>
+        <w:t>HbR</w:t>
+      </w:r>
+      <w:proofErr w:type="spellEnd"/>
     </w:p>
     <w:p>
       <w:pPr>
@@ -227,6 +242,26 @@
         </w:numPr>
       </w:pPr>
       <w:r>
+        <w:t xml:space="preserve">John figure out how to run </w:t>
+      </w:r>
+      <w:proofErr w:type="spellStart"/>
+      <w:r>
+        <w:t>ImageRecon</w:t>
+      </w:r>
+      <w:proofErr w:type="spellEnd"/>
+      <w:r>
+        <w:t xml:space="preserve"> on NIH data with multiple sessions.</w:t>
+      </w:r>
+    </w:p>
+    <w:p>
+      <w:pPr>
+        <w:pStyle w:val="ListParagraph"/>
+        <w:numPr>
+          <w:ilvl w:val="0"/>
+          <w:numId w:val="2"/>
+        </w:numPr>
+      </w:pPr>
+      <w:r>
         <w:t xml:space="preserve">John: fix </w:t>
       </w:r>
       <w:proofErr w:type="spellStart"/>
@@ -247,7 +282,15 @@
         </w:numPr>
       </w:pPr>
       <w:r>
-        <w:t xml:space="preserve">Need to run all data for Gates through a script to calc total of </w:t>
+        <w:t xml:space="preserve">Need to run all data for Gates through a script to </w:t>
+      </w:r>
+      <w:proofErr w:type="spellStart"/>
+      <w:r>
+        <w:t>calc</w:t>
+      </w:r>
+      <w:proofErr w:type="spellEnd"/>
+      <w:r>
+        <w:t xml:space="preserve"> total of </w:t>
       </w:r>
       <w:proofErr w:type="spellStart"/>
       <w:r>
@@ -495,7 +538,11 @@
       </w:r>
       <w:proofErr w:type="gramEnd"/>
       <w:r>
-        <w:t xml:space="preserve"> spatial dimension of SD distances (cm vs mm); where does </w:t>
+        <w:t xml:space="preserve"> spatial dimension of </w:t>
+      </w:r>
+      <w:r>
+        <w:lastRenderedPageBreak/>
+        <w:t xml:space="preserve">SD distances (cm vs mm); where does </w:t>
       </w:r>
       <w:proofErr w:type="spellStart"/>
       <w:r>
@@ -515,7 +562,6 @@
         </w:numPr>
       </w:pPr>
       <w:r>
-        <w:lastRenderedPageBreak/>
         <w:t xml:space="preserve">Need </w:t>
       </w:r>
       <w:proofErr w:type="spellStart"/>
@@ -890,6 +936,9 @@
       <w:r>
         <w:t xml:space="preserve"> file; files will be smaller and can be added to git</w:t>
       </w:r>
+      <w:r>
+        <w:t xml:space="preserve"> -- DONE</w:t>
+      </w:r>
     </w:p>
     <w:p>
       <w:pPr>
@@ -1035,7 +1084,6 @@
       </w:pPr>
       <w:proofErr w:type="spellStart"/>
       <w:r>
-        <w:lastRenderedPageBreak/>
         <w:t>ImageRecon</w:t>
       </w:r>
       <w:proofErr w:type="spellEnd"/>
@@ -1072,21 +1120,13 @@
         <w:rPr>
           <w:lang w:val="en-US"/>
         </w:rPr>
-        <w:t xml:space="preserve"> files…comes from </w:t>
-      </w:r>
-      <w:proofErr w:type="spellStart"/>
-      <w:r>
-        <w:rPr>
-          <w:lang w:val="en-US"/>
-        </w:rPr>
-        <w:t>AtlasViewer</w:t>
-      </w:r>
-      <w:proofErr w:type="spellEnd"/>
-      <w:r>
-        <w:rPr>
-          <w:lang w:val="en-US"/>
-        </w:rPr>
-        <w:t xml:space="preserve">? Or </w:t>
+        <w:t xml:space="preserve"> files…comes </w:t>
+      </w:r>
+      <w:r>
+        <w:rPr>
+          <w:lang w:val="en-US"/>
+        </w:rPr>
+        <w:t xml:space="preserve">from </w:t>
       </w:r>
       <w:proofErr w:type="spellStart"/>
       <w:r>
@@ -1100,7 +1140,7 @@
         <w:rPr>
           <w:lang w:val="en-US"/>
         </w:rPr>
-        <w:t>?</w:t>
+        <w:t xml:space="preserve"> – seems fine as it is created there…</w:t>
       </w:r>
     </w:p>
     <w:p>
@@ -2836,6 +2876,7 @@
           <w:szCs w:val="22"/>
           <w:lang w:eastAsia="en-GB"/>
         </w:rPr>
+        <w:lastRenderedPageBreak/>
         <w:t>1.</w:t>
       </w:r>
     </w:p>
@@ -2935,7 +2976,6 @@
           <w:szCs w:val="22"/>
           <w:lang w:eastAsia="en-GB"/>
         </w:rPr>
-        <w:lastRenderedPageBreak/>
         <w:t>params.gsigma</w:t>
       </w:r>
       <w:proofErr w:type="spellEnd"/>
@@ -4525,6 +4565,7 @@
           <w:szCs w:val="22"/>
           <w:lang w:eastAsia="en-GB"/>
         </w:rPr>
+        <w:lastRenderedPageBreak/>
         <w:t>runCt</w:t>
       </w:r>
       <w:proofErr w:type="spellEnd"/>
@@ -4580,18 +4621,7 @@
           <w:szCs w:val="22"/>
           <w:lang w:eastAsia="en-GB"/>
         </w:rPr>
-        <w:t xml:space="preserve"> for the subject from the IC data, we </w:t>
-      </w:r>
-      <w:r>
-        <w:rPr>
-          <w:rFonts w:ascii="Arial" w:eastAsia="Times New Roman" w:hAnsi="Arial" w:cs="Arial"/>
-          <w:color w:val="000000"/>
-          <w:sz w:val="22"/>
-          <w:szCs w:val="22"/>
-          <w:lang w:eastAsia="en-GB"/>
-        </w:rPr>
-        <w:lastRenderedPageBreak/>
-        <w:t xml:space="preserve">have 4 regressors, and 2 runs. When we get to the point where we have to calculate the average </w:t>
+        <w:t xml:space="preserve"> for the subject from the IC data, we have 4 regressors, and 2 runs. When we get to the point where we have to calculate the average </w:t>
       </w:r>
       <w:proofErr w:type="spellStart"/>
       <w:r>
@@ -5158,7 +5188,7 @@
     </w:rPrDefault>
     <w:pPrDefault/>
   </w:docDefaults>
-  <w:latentStyles w:defLockedState="0" w:defUIPriority="99" w:defSemiHidden="0" w:defUnhideWhenUsed="0" w:defQFormat="0" w:count="376">
+  <w:latentStyles w:defLockedState="0" w:defUIPriority="99" w:defSemiHidden="0" w:defUnhideWhenUsed="0" w:defQFormat="0" w:count="375">
     <w:lsdException w:name="Normal" w:uiPriority="0" w:qFormat="1"/>
     <w:lsdException w:name="heading 1" w:uiPriority="9" w:qFormat="1"/>
     <w:lsdException w:name="heading 2" w:semiHidden="1" w:uiPriority="9" w:unhideWhenUsed="1" w:qFormat="1"/>
@@ -5264,6 +5294,7 @@
     <w:lsdException w:name="HTML Sample" w:semiHidden="1" w:unhideWhenUsed="1"/>
     <w:lsdException w:name="HTML Typewriter" w:semiHidden="1" w:unhideWhenUsed="1"/>
     <w:lsdException w:name="HTML Variable" w:semiHidden="1" w:unhideWhenUsed="1"/>
+    <w:lsdException w:name="Normal Table" w:semiHidden="1" w:unhideWhenUsed="1"/>
     <w:lsdException w:name="annotation subject" w:semiHidden="1" w:unhideWhenUsed="1"/>
     <w:lsdException w:name="No List" w:semiHidden="1" w:unhideWhenUsed="1"/>
     <w:lsdException w:name="Outline List 1" w:semiHidden="1" w:unhideWhenUsed="1"/>
@@ -5310,8 +5341,10 @@
     <w:lsdException w:name="Table Subtle 2" w:semiHidden="1" w:unhideWhenUsed="1"/>
     <w:lsdException w:name="Table Web 1" w:semiHidden="1" w:unhideWhenUsed="1"/>
     <w:lsdException w:name="Table Web 2" w:semiHidden="1" w:unhideWhenUsed="1"/>
+    <w:lsdException w:name="Table Web 3" w:semiHidden="1" w:unhideWhenUsed="1"/>
     <w:lsdException w:name="Balloon Text" w:semiHidden="1" w:unhideWhenUsed="1"/>
     <w:lsdException w:name="Table Grid" w:uiPriority="39"/>
+    <w:lsdException w:name="Table Theme" w:semiHidden="1" w:unhideWhenUsed="1"/>
     <w:lsdException w:name="Placeholder Text" w:semiHidden="1"/>
     <w:lsdException w:name="No Spacing" w:uiPriority="1" w:qFormat="1"/>
     <w:lsdException w:name="Light Shading" w:uiPriority="60"/>
@@ -5531,7 +5564,6 @@
     <w:lsdException w:name="Smart Hyperlink" w:semiHidden="1" w:unhideWhenUsed="1"/>
     <w:lsdException w:name="Hashtag" w:semiHidden="1" w:unhideWhenUsed="1"/>
     <w:lsdException w:name="Unresolved Mention" w:semiHidden="1" w:unhideWhenUsed="1"/>
-    <w:lsdException w:name="Smart Link" w:semiHidden="1" w:unhideWhenUsed="1"/>
   </w:latentStyles>
   <w:style w:type="paragraph" w:default="1" w:styleId="Normal">
     <w:name w:val="Normal"/>
@@ -5878,7 +5910,7 @@
 </file>
 
 <file path=customXml/itemProps1.xml><?xml version="1.0" encoding="utf-8"?>
-<ds:datastoreItem xmlns:ds="http://schemas.openxmlformats.org/officeDocument/2006/customXml" ds:itemID="{45D75DC5-E1B0-8E4B-834A-FB4542352FAE}">
+<ds:datastoreItem xmlns:ds="http://schemas.openxmlformats.org/officeDocument/2006/customXml" ds:itemID="{A88CBD30-1EE9-454C-9AFF-D249B5A15D2B}">
   <ds:schemaRefs>
     <ds:schemaRef ds:uri="http://schemas.openxmlformats.org/officeDocument/2006/bibliography"/>
   </ds:schemaRefs>

</xml_diff>